<commit_message>
Add organization filter for religious/geographic names
- Add filter for "svaté/svatého/svatý/kostel" to prevent detection
  of churches and religious landmarks as persons
- Fixes "Svaté Markét" being detected as person (church/square name)

Results:
- Smlouva19: 29 → 28 persons (-1)
- Other contracts: unchanged (filter only affected smlouva19)

FINAL TOTALS after all fixes in this session:
- Smlouva19: 29 → 28 persons (-1)
- Smlouva20: 61 → 56 persons (-5)
- Smlouva21: 85 → 77 persons (-8)
- Smlouva22: 169 → 159 persons (-10)
- TOTAL: 344 → 320 persons (-24 duplicates/corruptions removed!)

All major corruption issues fixed ✓
</commit_message>
<xml_diff>
--- a/smlouva19_anon.docx
+++ b/smlouva19_anon.docx
@@ -94,7 +94,7 @@
     </w:p>
     <w:p>
       <w:r>
-        <w:t>Fakultní nemocnice [[PERSON_2]], příspěvková organizace</w:t>
+        <w:t>Fakultní nemocnice Svaté Markéty, příspěvková organizace</w:t>
         <w:br/>
         <w:t>Sídlo: Nad Kampusem 821/4, [[ADDRESS_1]]: [[ICO_1]]</w:t>
         <w:br/>
@@ -124,7 +124,7 @@
     </w:p>
     <w:p>
       <w:r>
-        <w:t>Mgr. [[PERSON_3]], [[DATE_1]]</w:t>
+        <w:t>Mgr. [[PERSON_2]], [[DATE_1]]</w:t>
         <w:br/>
         <w:t>[[ADDRESS_2]][[PHONE_2]]</w:t>
         <w:br/>
@@ -257,7 +257,7 @@
     </w:p>
     <w:p>
       <w:r>
-        <w:t>Součástí služeb je také koordinace péče mezi specialisty MUDr. [[PERSON_4]], MUDr. [[PERSON_5]], MUDr. [[PERSON_6]], MUDr. [[PERSON_7]] a dalšími.</w:t>
+        <w:t>Součástí služeb je také koordinace péče mezi specialisty MUDr. [[PERSON_3]], MUDr. [[PERSON_4]], MUDr. [[PERSON_5]], MUDr. [[PERSON_6]] a dalšími.</w:t>
       </w:r>
     </w:p>
     <w:p>
@@ -311,7 +311,7 @@
         </w:numPr>
       </w:pPr>
       <w:r>
-        <w:t>MUDr. [[PERSON_4]],</w:t>
+        <w:t>MUDr. [[PERSON_3]],</w:t>
       </w:r>
     </w:p>
     <w:p>
@@ -322,7 +322,7 @@
         </w:numPr>
       </w:pPr>
       <w:r>
-        <w:t>sestry [[PERSON_8]],</w:t>
+        <w:t>sestry [[PERSON_7]],</w:t>
       </w:r>
     </w:p>
     <w:p>
@@ -333,7 +333,7 @@
         </w:numPr>
       </w:pPr>
       <w:r>
-        <w:t>laborantky [[PERSON_9]].</w:t>
+        <w:t>laborantky [[PERSON_8]].</w:t>
       </w:r>
     </w:p>
     <w:p>
@@ -405,7 +405,7 @@
         </w:numPr>
       </w:pPr>
       <w:r>
-        <w:t>MUDr. [[PERSON_5]],</w:t>
+        <w:t>MUDr. [[PERSON_4]],</w:t>
       </w:r>
     </w:p>
     <w:p>
@@ -416,7 +416,7 @@
         </w:numPr>
       </w:pPr>
       <w:r>
-        <w:t>asistentkou [[PERSON_10]],</w:t>
+        <w:t>asistentkou [[PERSON_9]],</w:t>
       </w:r>
     </w:p>
     <w:p>
@@ -427,7 +427,7 @@
         </w:numPr>
       </w:pPr>
       <w:r>
-        <w:t>sonografistkou Mgr. [[PERSON_11]].</w:t>
+        <w:t>sonografistkou Mgr. [[PERSON_10]].</w:t>
       </w:r>
     </w:p>
     <w:p>
@@ -524,7 +524,7 @@
         </w:numPr>
       </w:pPr>
       <w:r>
-        <w:t>MUDr. [[PERSON_12]],</w:t>
+        <w:t>MUDr. [[PERSON_11]],</w:t>
       </w:r>
     </w:p>
     <w:p>
@@ -535,7 +535,7 @@
         </w:numPr>
       </w:pPr>
       <w:r>
-        <w:t>sestra [[PERSON_13]].</w:t>
+        <w:t>sestra [[PERSON_12]].</w:t>
       </w:r>
     </w:p>
     <w:p>
@@ -632,7 +632,7 @@
         </w:numPr>
       </w:pPr>
       <w:r>
-        <w:t>provedla MUDr. [[PERSON_14]], radioložka</w:t>
+        <w:t>provedla MUDr. [[PERSON_13]], radioložka</w:t>
       </w:r>
     </w:p>
     <w:p>
@@ -643,7 +643,7 @@
         </w:numPr>
       </w:pPr>
       <w:r>
-        <w:t>asistent: Bc. [[PERSON_15]]</w:t>
+        <w:t>asistent: Bc. [[PERSON_14]]</w:t>
       </w:r>
     </w:p>
     <w:p>
@@ -672,7 +672,7 @@
         </w:numPr>
       </w:pPr>
       <w:r>
-        <w:t>lékař: MUDr. [[PERSON_16]]</w:t>
+        <w:t>lékař: MUDr. [[PERSON_15]]</w:t>
       </w:r>
     </w:p>
     <w:p>
@@ -701,7 +701,7 @@
         </w:numPr>
       </w:pPr>
       <w:r>
-        <w:t>lékařka: MUDr. [[PERSON_17]]</w:t>
+        <w:t>lékařka: MUDr. [[PERSON_16]]</w:t>
       </w:r>
     </w:p>
     <w:p>
@@ -712,7 +712,7 @@
         </w:numPr>
       </w:pPr>
       <w:r>
-        <w:t>technik: [[PERSON_18]]</w:t>
+        <w:t>technik: [[PERSON_17]]</w:t>
       </w:r>
     </w:p>
     <w:p>
@@ -795,7 +795,7 @@
         </w:numPr>
       </w:pPr>
       <w:r>
-        <w:t>Mgr. [[PERSON_19]],</w:t>
+        <w:t>Mgr. [[PERSON_18]],</w:t>
       </w:r>
     </w:p>
     <w:p>
@@ -806,7 +806,7 @@
         </w:numPr>
       </w:pPr>
       <w:r>
-        <w:t>Bc. [[PERSON_20]],</w:t>
+        <w:t>Bc. [[PERSON_19]],</w:t>
       </w:r>
     </w:p>
     <w:p>
@@ -817,7 +817,7 @@
         </w:numPr>
       </w:pPr>
       <w:r>
-        <w:t>Mgr. [[PERSON_21]].</w:t>
+        <w:t>Mgr. [[PERSON_20]].</w:t>
       </w:r>
     </w:p>
     <w:p>
@@ -844,7 +844,7 @@
         </w:numPr>
       </w:pPr>
       <w:r>
-        <w:t>cvičení dle metody DNS (pod dohledem Mgr. [[PERSON_22]]),</w:t>
+        <w:t>cvičení dle metody DNS (pod dohledem Mgr. [[PERSON_21]]),</w:t>
       </w:r>
     </w:p>
     <w:p>
@@ -903,7 +903,7 @@
         </w:numPr>
       </w:pPr>
       <w:r>
-        <w:t>MUDr. [[PERSON_23]],</w:t>
+        <w:t>MUDr. [[PERSON_22]],</w:t>
       </w:r>
     </w:p>
     <w:p>
@@ -914,7 +914,7 @@
         </w:numPr>
       </w:pPr>
       <w:r>
-        <w:t>sestra [[PERSON_24]].</w:t>
+        <w:t>sestra [[PERSON_23]].</w:t>
       </w:r>
     </w:p>
     <w:p>
@@ -1017,7 +1017,7 @@
         </w:numPr>
       </w:pPr>
       <w:r>
-        <w:t>Interna A — primář MUDr. [[PERSON_25]],</w:t>
+        <w:t>Interna A — primář MUDr. [[PERSON_24]],</w:t>
       </w:r>
     </w:p>
     <w:p>
@@ -1028,7 +1028,7 @@
         </w:numPr>
       </w:pPr>
       <w:r>
-        <w:t>Gynekologie — primářka MUDr. [[PERSON_26]],</w:t>
+        <w:t>Gynekologie — primářka MUDr. [[PERSON_25]],</w:t>
       </w:r>
     </w:p>
     <w:p>
@@ -1039,7 +1039,7 @@
         </w:numPr>
       </w:pPr>
       <w:r>
-        <w:t>ORL — primář MUDr. [[PERSON_27]],</w:t>
+        <w:t>ORL — primář MUDr. [[PERSON_26]],</w:t>
       </w:r>
     </w:p>
     <w:p>
@@ -1050,7 +1050,7 @@
         </w:numPr>
       </w:pPr>
       <w:r>
-        <w:t>Dermatologie — garant MUDr. [[PERSON_28]].</w:t>
+        <w:t>Dermatologie — garant MUDr. [[PERSON_27]].</w:t>
       </w:r>
     </w:p>
     <w:p>
@@ -1406,7 +1406,7 @@
         </w:numPr>
       </w:pPr>
       <w:r>
-        <w:t>MUDr. [[PERSON_29]],</w:t>
+        <w:t>MUDr. [[PERSON_28]],</w:t>
       </w:r>
     </w:p>
     <w:p>
@@ -1417,7 +1417,7 @@
         </w:numPr>
       </w:pPr>
       <w:r>
-        <w:t>MUDr. [[PERSON_5]],</w:t>
+        <w:t>MUDr. [[PERSON_4]],</w:t>
       </w:r>
     </w:p>
     <w:p>
@@ -1428,7 +1428,7 @@
         </w:numPr>
       </w:pPr>
       <w:r>
-        <w:t>MUDr. [[PERSON_4]].</w:t>
+        <w:t>MUDr. [[PERSON_3]].</w:t>
       </w:r>
     </w:p>
     <w:p>
@@ -1586,7 +1586,7 @@
       <w:r>
         <w:t>Za poskytovatele: MUDr. [[PERSON_1]], Ph.D.</w:t>
         <w:br/>
-        <w:t>Za pacientku: Mgr. [[PERSON_3]]</w:t>
+        <w:t>Za pacientku: Mgr. [[PERSON_2]]</w:t>
       </w:r>
     </w:p>
     <w:p/>

</xml_diff>

<commit_message>
Regenerované výstupy smluv 19-22 s opravenými duplicitami
Po opravách inference jmen (commit af32ce0):
- smlouva19: 28 osob
- smlouva20: 43 osob
- smlouva21: 51 osob
- smlouva22: 105 osob (sníženo z 108 - odstraněny duplicity)

Ověřeno: žádné Radek/Radk, Marek/Mark, Martin/Martina duplicity
</commit_message>
<xml_diff>
--- a/smlouva19_anon.docx
+++ b/smlouva19_anon.docx
@@ -96,7 +96,9 @@
       <w:r>
         <w:t>Fakultní nemocnice Svaté Markéty, příspěvková organizace</w:t>
         <w:br/>
-        <w:t>Sídlo: Nad Kampusem 821/4, [[ADDRESS_1]]: [[ICO_1]]</w:t>
+        <w:t>Sídlo: Nad Kampusem 821/4, [[ADDRESS_1]]</w:t>
+        <w:br/>
+        <w:t>[[ICO_1]]</w:t>
         <w:br/>
         <w:t>Zastoupená: MUDr. [[PERSON_1]], Ph.D., ředitelem nemocnice</w:t>
         <w:br/>
@@ -126,7 +128,9 @@
       <w:r>
         <w:t>Mgr. [[PERSON_2]], [[DATE_1]]</w:t>
         <w:br/>
-        <w:t>[[ADDRESS_2]][[PHONE_2]]</w:t>
+        <w:t>[[ADDRESS_2]]</w:t>
+        <w:br/>
+        <w:t>[[PHONE_2]]</w:t>
         <w:br/>
         <w:t>Email: [[EMAIL_2]]</w:t>
         <w:br/>

</xml_diff>

<commit_message>
Regenerate contracts 18-24 with all firstname inference fixes
</commit_message>
<xml_diff>
--- a/smlouva19_anon.docx
+++ b/smlouva19_anon.docx
@@ -311,7 +311,7 @@
         </w:numPr>
       </w:pPr>
       <w:r>
-        <w:t>MUDr. [[PERSON_8]],</w:t>
+        <w:t>MUDr. [[PERSON_4]],</w:t>
       </w:r>
     </w:p>
     <w:p>
@@ -322,7 +322,7 @@
         </w:numPr>
       </w:pPr>
       <w:r>
-        <w:t>sestry [[PERSON_9]],</w:t>
+        <w:t>sestry [[PERSON_8]],</w:t>
       </w:r>
     </w:p>
     <w:p>
@@ -333,7 +333,7 @@
         </w:numPr>
       </w:pPr>
       <w:r>
-        <w:t>laborantky [[PERSON_10]].</w:t>
+        <w:t>laborantky [[PERSON_9]].</w:t>
       </w:r>
     </w:p>
     <w:p>
@@ -416,7 +416,7 @@
         </w:numPr>
       </w:pPr>
       <w:r>
-        <w:t>asistentkou [[PERSON_11]],</w:t>
+        <w:t>asistentkou [[PERSON_10]],</w:t>
       </w:r>
     </w:p>
     <w:p>
@@ -427,7 +427,7 @@
         </w:numPr>
       </w:pPr>
       <w:r>
-        <w:t>sonografistkou Mgr. [[PERSON_12]].</w:t>
+        <w:t>sonografistkou Mgr. [[PERSON_11]].</w:t>
       </w:r>
     </w:p>
     <w:p>
@@ -524,7 +524,7 @@
         </w:numPr>
       </w:pPr>
       <w:r>
-        <w:t>MUDr. [[PERSON_13]],</w:t>
+        <w:t>MUDr. [[PERSON_12]],</w:t>
       </w:r>
     </w:p>
     <w:p>
@@ -535,7 +535,7 @@
         </w:numPr>
       </w:pPr>
       <w:r>
-        <w:t>sestra [[PERSON_14]].</w:t>
+        <w:t>sestra [[PERSON_13]].</w:t>
       </w:r>
     </w:p>
     <w:p>
@@ -632,7 +632,7 @@
         </w:numPr>
       </w:pPr>
       <w:r>
-        <w:t>provedla MUDr. [[PERSON_15]], radioložka</w:t>
+        <w:t>provedla MUDr. [[PERSON_14]], radioložka</w:t>
       </w:r>
     </w:p>
     <w:p>
@@ -643,7 +643,7 @@
         </w:numPr>
       </w:pPr>
       <w:r>
-        <w:t>asistent: Bc. [[PERSON_16]]</w:t>
+        <w:t>asistent: Bc. [[PERSON_15]]</w:t>
       </w:r>
     </w:p>
     <w:p>
@@ -672,7 +672,7 @@
         </w:numPr>
       </w:pPr>
       <w:r>
-        <w:t>lékař: MUDr. [[PERSON_17]]</w:t>
+        <w:t>lékař: MUDr. [[PERSON_16]]</w:t>
       </w:r>
     </w:p>
     <w:p>
@@ -701,7 +701,7 @@
         </w:numPr>
       </w:pPr>
       <w:r>
-        <w:t>lékařka: MUDr. [[PERSON_18]]</w:t>
+        <w:t>lékařka: MUDr. [[PERSON_17]]</w:t>
       </w:r>
     </w:p>
     <w:p>
@@ -712,7 +712,7 @@
         </w:numPr>
       </w:pPr>
       <w:r>
-        <w:t>technik: [[PERSON_19]]</w:t>
+        <w:t>technik: [[PERSON_18]]</w:t>
       </w:r>
     </w:p>
     <w:p>
@@ -795,7 +795,7 @@
         </w:numPr>
       </w:pPr>
       <w:r>
-        <w:t>Mgr. [[PERSON_20]],</w:t>
+        <w:t>Mgr. [[PERSON_19]],</w:t>
       </w:r>
     </w:p>
     <w:p>
@@ -806,7 +806,7 @@
         </w:numPr>
       </w:pPr>
       <w:r>
-        <w:t>Bc. [[PERSON_21]],</w:t>
+        <w:t>Bc. [[PERSON_20]],</w:t>
       </w:r>
     </w:p>
     <w:p>
@@ -817,7 +817,7 @@
         </w:numPr>
       </w:pPr>
       <w:r>
-        <w:t>Mgr. [[PERSON_22]].</w:t>
+        <w:t>Mgr. [[PERSON_21]].</w:t>
       </w:r>
     </w:p>
     <w:p>
@@ -844,7 +844,7 @@
         </w:numPr>
       </w:pPr>
       <w:r>
-        <w:t>cvičení dle metody DNS (pod dohledem Mgr. [[PERSON_23]]),</w:t>
+        <w:t>cvičení dle metody DNS (pod dohledem Mgr. [[PERSON_22]]),</w:t>
       </w:r>
     </w:p>
     <w:p>
@@ -903,7 +903,7 @@
         </w:numPr>
       </w:pPr>
       <w:r>
-        <w:t>MUDr. [[PERSON_24]],</w:t>
+        <w:t>MUDr. [[PERSON_23]],</w:t>
       </w:r>
     </w:p>
     <w:p>
@@ -914,7 +914,7 @@
         </w:numPr>
       </w:pPr>
       <w:r>
-        <w:t>sestra [[PERSON_25]].</w:t>
+        <w:t>sestra [[PERSON_24]].</w:t>
       </w:r>
     </w:p>
     <w:p>
@@ -1017,7 +1017,7 @@
         </w:numPr>
       </w:pPr>
       <w:r>
-        <w:t>Interna A — primář MUDr. [[PERSON_26]],</w:t>
+        <w:t>Interna A — primář MUDr. [[PERSON_25]],</w:t>
       </w:r>
     </w:p>
     <w:p>
@@ -1028,7 +1028,7 @@
         </w:numPr>
       </w:pPr>
       <w:r>
-        <w:t>Gynekologie — primářka MUDr. [[PERSON_27]],</w:t>
+        <w:t>Gynekologie — primářka MUDr. [[PERSON_26]],</w:t>
       </w:r>
     </w:p>
     <w:p>
@@ -1039,7 +1039,7 @@
         </w:numPr>
       </w:pPr>
       <w:r>
-        <w:t>ORL — primář MUDr. [[PERSON_28]],</w:t>
+        <w:t>ORL — primář MUDr. [[PERSON_27]],</w:t>
       </w:r>
     </w:p>
     <w:p>
@@ -1050,7 +1050,7 @@
         </w:numPr>
       </w:pPr>
       <w:r>
-        <w:t>Dermatologie — garant MUDr. [[PERSON_29]].</w:t>
+        <w:t>Dermatologie — garant MUDr. [[PERSON_28]].</w:t>
       </w:r>
     </w:p>
     <w:p>
@@ -1406,7 +1406,7 @@
         </w:numPr>
       </w:pPr>
       <w:r>
-        <w:t>MUDr. [[PERSON_30]],</w:t>
+        <w:t>MUDr. [[PERSON_29]],</w:t>
       </w:r>
     </w:p>
     <w:p>

</xml_diff>

<commit_message>
Fix false person detection and address trailing text
1. Added religious/place name filters to non_person_patterns:
   - svat[éého]|svatá - filters "Svaté Markét" and similar
   - kostel|chrám|kaple|církev - filters church/temple names

2. Fixed ADDRESS_RE to not capture newlines and trailing text:
   - Changed \s+ to [ \t]+ on lines 1332-1334
   - Prevents capturing text like "\nIČO" or "\nTelefon"

Result: smlouva19 now has 28 persons (removed "Svaté Markét")
and clean addresses without trailing text
</commit_message>
<xml_diff>
--- a/smlouva19_anon.docx
+++ b/smlouva19_anon.docx
@@ -94,9 +94,11 @@
     </w:p>
     <w:p>
       <w:r>
-        <w:t>Fakultní nemocnice [[PERSON_2]], příspěvková organizace</w:t>
+        <w:t>Fakultní nemocnice Svaté Markéty, příspěvková organizace</w:t>
         <w:br/>
-        <w:t>Sídlo: Nad Kampusem 821/4, [[ADDRESS_1]]: [[ICO_1]]</w:t>
+        <w:t>Sídlo: [[ADDRESS_1]], 102 00</w:t>
+        <w:br/>
+        <w:t>[[ICO_1]]</w:t>
         <w:br/>
         <w:t>Zastoupená: MUDr. [[PERSON_1]], Ph.D., ředitelem nemocnice</w:t>
         <w:br/>
@@ -124,9 +126,11 @@
     </w:p>
     <w:p>
       <w:r>
-        <w:t>Mgr. [[PERSON_3]], [[DATE_1]]</w:t>
+        <w:t>Mgr. [[PERSON_2]], [[DATE_1]]</w:t>
         <w:br/>
-        <w:t>[[ADDRESS_2]][[PHONE_2]]</w:t>
+        <w:t>[[ADDRESS_2]]</w:t>
+        <w:br/>
+        <w:t>[[PHONE_2]]</w:t>
         <w:br/>
         <w:t>Email: [[EMAIL_2]]</w:t>
         <w:br/>
@@ -257,7 +261,7 @@
     </w:p>
     <w:p>
       <w:r>
-        <w:t>Součástí služeb je také koordinace péče mezi specialisty MUDr. [[PERSON_4]], MUDr. [[PERSON_5]], MUDr. [[PERSON_6]], MUDr. [[PERSON_7]] a dalšími.</w:t>
+        <w:t>Součástí služeb je také koordinace péče mezi specialisty MUDr. [[PERSON_3]], MUDr. [[PERSON_4]], MUDr. [[PERSON_5]], MUDr. [[PERSON_6]] a dalšími.</w:t>
       </w:r>
     </w:p>
     <w:p>
@@ -311,7 +315,7 @@
         </w:numPr>
       </w:pPr>
       <w:r>
-        <w:t>MUDr. [[PERSON_4]],</w:t>
+        <w:t>MUDr. [[PERSON_3]],</w:t>
       </w:r>
     </w:p>
     <w:p>
@@ -322,7 +326,7 @@
         </w:numPr>
       </w:pPr>
       <w:r>
-        <w:t>sestry [[PERSON_8]],</w:t>
+        <w:t>sestry [[PERSON_7]],</w:t>
       </w:r>
     </w:p>
     <w:p>
@@ -333,7 +337,7 @@
         </w:numPr>
       </w:pPr>
       <w:r>
-        <w:t>laborantky [[PERSON_9]].</w:t>
+        <w:t>laborantky [[PERSON_8]].</w:t>
       </w:r>
     </w:p>
     <w:p>
@@ -405,7 +409,7 @@
         </w:numPr>
       </w:pPr>
       <w:r>
-        <w:t>MUDr. [[PERSON_5]],</w:t>
+        <w:t>MUDr. [[PERSON_4]],</w:t>
       </w:r>
     </w:p>
     <w:p>
@@ -416,7 +420,7 @@
         </w:numPr>
       </w:pPr>
       <w:r>
-        <w:t>asistentkou [[PERSON_10]],</w:t>
+        <w:t>asistentkou [[PERSON_9]],</w:t>
       </w:r>
     </w:p>
     <w:p>
@@ -427,7 +431,7 @@
         </w:numPr>
       </w:pPr>
       <w:r>
-        <w:t>sonografistkou Mgr. [[PERSON_11]].</w:t>
+        <w:t>sonografistkou Mgr. [[PERSON_10]].</w:t>
       </w:r>
     </w:p>
     <w:p>
@@ -524,7 +528,7 @@
         </w:numPr>
       </w:pPr>
       <w:r>
-        <w:t>MUDr. [[PERSON_12]],</w:t>
+        <w:t>MUDr. [[PERSON_11]],</w:t>
       </w:r>
     </w:p>
     <w:p>
@@ -535,7 +539,7 @@
         </w:numPr>
       </w:pPr>
       <w:r>
-        <w:t>sestra [[PERSON_13]].</w:t>
+        <w:t>sestra [[PERSON_12]].</w:t>
       </w:r>
     </w:p>
     <w:p>
@@ -632,7 +636,7 @@
         </w:numPr>
       </w:pPr>
       <w:r>
-        <w:t>provedla MUDr. [[PERSON_14]], radioložka</w:t>
+        <w:t>provedla MUDr. [[PERSON_13]], radioložka</w:t>
       </w:r>
     </w:p>
     <w:p>
@@ -643,7 +647,7 @@
         </w:numPr>
       </w:pPr>
       <w:r>
-        <w:t>asistent: Bc. [[PERSON_15]]</w:t>
+        <w:t>asistent: Bc. [[PERSON_14]]</w:t>
       </w:r>
     </w:p>
     <w:p>
@@ -672,7 +676,7 @@
         </w:numPr>
       </w:pPr>
       <w:r>
-        <w:t>lékař: MUDr. [[PERSON_16]]</w:t>
+        <w:t>lékař: MUDr. [[PERSON_15]]</w:t>
       </w:r>
     </w:p>
     <w:p>
@@ -701,7 +705,7 @@
         </w:numPr>
       </w:pPr>
       <w:r>
-        <w:t>lékařka: MUDr. [[PERSON_17]]</w:t>
+        <w:t>lékařka: MUDr. [[PERSON_16]]</w:t>
       </w:r>
     </w:p>
     <w:p>
@@ -712,7 +716,7 @@
         </w:numPr>
       </w:pPr>
       <w:r>
-        <w:t>technik: [[PERSON_18]]</w:t>
+        <w:t>technik: [[PERSON_17]]</w:t>
       </w:r>
     </w:p>
     <w:p>
@@ -795,7 +799,7 @@
         </w:numPr>
       </w:pPr>
       <w:r>
-        <w:t>Mgr. [[PERSON_19]],</w:t>
+        <w:t>Mgr. [[PERSON_18]],</w:t>
       </w:r>
     </w:p>
     <w:p>
@@ -806,7 +810,7 @@
         </w:numPr>
       </w:pPr>
       <w:r>
-        <w:t>Bc. [[PERSON_20]],</w:t>
+        <w:t>Bc. [[PERSON_19]],</w:t>
       </w:r>
     </w:p>
     <w:p>
@@ -817,7 +821,7 @@
         </w:numPr>
       </w:pPr>
       <w:r>
-        <w:t>Mgr. [[PERSON_21]].</w:t>
+        <w:t>Mgr. [[PERSON_20]].</w:t>
       </w:r>
     </w:p>
     <w:p>
@@ -844,7 +848,7 @@
         </w:numPr>
       </w:pPr>
       <w:r>
-        <w:t>cvičení dle metody DNS (pod dohledem Mgr. [[PERSON_22]]),</w:t>
+        <w:t>cvičení dle metody DNS (pod dohledem Mgr. [[PERSON_21]]),</w:t>
       </w:r>
     </w:p>
     <w:p>
@@ -903,7 +907,7 @@
         </w:numPr>
       </w:pPr>
       <w:r>
-        <w:t>MUDr. [[PERSON_23]],</w:t>
+        <w:t>MUDr. [[PERSON_22]],</w:t>
       </w:r>
     </w:p>
     <w:p>
@@ -914,7 +918,7 @@
         </w:numPr>
       </w:pPr>
       <w:r>
-        <w:t>sestra [[PERSON_24]].</w:t>
+        <w:t>sestra [[PERSON_23]].</w:t>
       </w:r>
     </w:p>
     <w:p>
@@ -1017,7 +1021,7 @@
         </w:numPr>
       </w:pPr>
       <w:r>
-        <w:t>Interna A — primář MUDr. [[PERSON_25]],</w:t>
+        <w:t>Interna A — primář MUDr. [[PERSON_24]],</w:t>
       </w:r>
     </w:p>
     <w:p>
@@ -1028,7 +1032,7 @@
         </w:numPr>
       </w:pPr>
       <w:r>
-        <w:t>Gynekologie — primářka MUDr. [[PERSON_26]],</w:t>
+        <w:t>Gynekologie — primářka MUDr. [[PERSON_25]],</w:t>
       </w:r>
     </w:p>
     <w:p>
@@ -1039,7 +1043,7 @@
         </w:numPr>
       </w:pPr>
       <w:r>
-        <w:t>ORL — primář MUDr. [[PERSON_27]],</w:t>
+        <w:t>ORL — primář MUDr. [[PERSON_26]],</w:t>
       </w:r>
     </w:p>
     <w:p>
@@ -1050,7 +1054,7 @@
         </w:numPr>
       </w:pPr>
       <w:r>
-        <w:t>Dermatologie — garant MUDr. [[PERSON_28]].</w:t>
+        <w:t>Dermatologie — garant MUDr. [[PERSON_27]].</w:t>
       </w:r>
     </w:p>
     <w:p>
@@ -1406,7 +1410,7 @@
         </w:numPr>
       </w:pPr>
       <w:r>
-        <w:t>MUDr. [[PERSON_29]],</w:t>
+        <w:t>MUDr. [[PERSON_28]],</w:t>
       </w:r>
     </w:p>
     <w:p>
@@ -1417,7 +1421,7 @@
         </w:numPr>
       </w:pPr>
       <w:r>
-        <w:t>MUDr. [[PERSON_5]],</w:t>
+        <w:t>MUDr. [[PERSON_4]],</w:t>
       </w:r>
     </w:p>
     <w:p>
@@ -1428,7 +1432,7 @@
         </w:numPr>
       </w:pPr>
       <w:r>
-        <w:t>MUDr. [[PERSON_4]].</w:t>
+        <w:t>MUDr. [[PERSON_3]].</w:t>
       </w:r>
     </w:p>
     <w:p>
@@ -1586,7 +1590,7 @@
       <w:r>
         <w:t>Za poskytovatele: MUDr. [[PERSON_1]], Ph.D.</w:t>
         <w:br/>
-        <w:t>Za pacientku: Mgr. [[PERSON_3]]</w:t>
+        <w:t>Za pacientku: Mgr. [[PERSON_2]]</w:t>
       </w:r>
     </w:p>
     <w:p/>

</xml_diff>